<commit_message>
Update CS 449 Project Notebook - Habitual.docx
</commit_message>
<xml_diff>
--- a/CS 449 Project Notebook - Habitual.docx
+++ b/CS 449 Project Notebook - Habitual.docx
@@ -2100,7 +2100,10 @@
               <w:jc w:val="center"/>
             </w:pPr>
             <w:r>
-              <w:t>Committed for iteration 2</w:t>
+              <w:t xml:space="preserve">Committed for iteration </w:t>
+            </w:r>
+            <w:r>
+              <w:t>2</w:t>
             </w:r>
           </w:p>
         </w:tc>
@@ -2427,6 +2430,81 @@
             </w:pPr>
             <w:r>
               <w:t>New, future work</w:t>
+            </w:r>
+          </w:p>
+        </w:tc>
+      </w:tr>
+      <w:tr>
+        <w:trPr>
+          <w:cantSplit/>
+          <w:trHeight w:val="934"/>
+        </w:trPr>
+        <w:tc>
+          <w:tcPr>
+            <w:tcW w:w="911" w:type="dxa"/>
+            <w:shd w:val="clear" w:color="auto" w:fill="auto"/>
+          </w:tcPr>
+          <w:p>
+            <w:pPr>
+              <w:jc w:val="center"/>
+            </w:pPr>
+            <w:r>
+              <w:t>7</w:t>
+            </w:r>
+          </w:p>
+        </w:tc>
+        <w:tc>
+          <w:tcPr>
+            <w:tcW w:w="4441" w:type="dxa"/>
+            <w:shd w:val="clear" w:color="auto" w:fill="auto"/>
+          </w:tcPr>
+          <w:p>
+            <w:pPr>
+              <w:keepNext/>
+              <w:keepLines/>
+            </w:pPr>
+            <w:r>
+              <w:t>Fix issue with Android Studio not running the application due to “installing APKs” running indefinitely</w:t>
+            </w:r>
+          </w:p>
+        </w:tc>
+        <w:tc>
+          <w:tcPr>
+            <w:tcW w:w="1653" w:type="dxa"/>
+          </w:tcPr>
+          <w:p>
+            <w:pPr>
+              <w:jc w:val="center"/>
+            </w:pPr>
+            <w:r>
+              <w:t>6</w:t>
+            </w:r>
+          </w:p>
+        </w:tc>
+        <w:tc>
+          <w:tcPr>
+            <w:tcW w:w="1149" w:type="dxa"/>
+            <w:shd w:val="clear" w:color="auto" w:fill="auto"/>
+          </w:tcPr>
+          <w:p>
+            <w:pPr>
+              <w:jc w:val="center"/>
+            </w:pPr>
+            <w:r>
+              <w:t>1</w:t>
+            </w:r>
+          </w:p>
+        </w:tc>
+        <w:tc>
+          <w:tcPr>
+            <w:tcW w:w="1358" w:type="dxa"/>
+          </w:tcPr>
+          <w:p>
+            <w:pPr>
+              <w:jc w:val="center"/>
+            </w:pPr>
+            <w:r>
+              <w:t>Committed for iteration 3</w:t>
             </w:r>
           </w:p>
         </w:tc>
@@ -2847,21 +2925,10 @@
               <w:jc w:val="center"/>
             </w:pPr>
             <w:r>
-              <w:t xml:space="preserve">0 </w:t>
-            </w:r>
-            <w:r>
-              <w:t>(</w:t>
-            </w:r>
-            <w:r>
-              <w:t>broke into smaller tasks</w:t>
-            </w:r>
-            <w:r>
-              <w:t>, moved to future sprint)</w:t>
-            </w:r>
-          </w:p>
-        </w:tc>
-        <w:bookmarkStart w:id="5" w:name="_GoBack"/>
-        <w:bookmarkEnd w:id="5"/>
+              <w:t>0 (broke into smaller tasks, moved to future sprint)</w:t>
+            </w:r>
+          </w:p>
+        </w:tc>
       </w:tr>
     </w:tbl>
     <w:p>
@@ -2876,9 +2943,9 @@
           <w:rStyle w:val="Heading2Char"/>
         </w:rPr>
       </w:pPr>
-      <w:bookmarkStart w:id="6" w:name="_Toc459581895"/>
-      <w:bookmarkStart w:id="7" w:name="_Toc506754487"/>
-      <w:bookmarkStart w:id="8" w:name="_Toc522714941"/>
+      <w:bookmarkStart w:id="5" w:name="_Toc459581895"/>
+      <w:bookmarkStart w:id="6" w:name="_Toc506754487"/>
+      <w:bookmarkStart w:id="7" w:name="_Toc522714941"/>
     </w:p>
     <w:p>
       <w:pPr>
@@ -2899,9 +2966,9 @@
         <w:lastRenderedPageBreak/>
         <w:t>Review</w:t>
       </w:r>
+      <w:bookmarkEnd w:id="5"/>
       <w:bookmarkEnd w:id="6"/>
       <w:bookmarkEnd w:id="7"/>
-      <w:bookmarkEnd w:id="8"/>
     </w:p>
     <w:p>
       <w:r>
@@ -2942,7 +3009,7 @@
       <w:r>
         <w:lastRenderedPageBreak/>
         <w:pict w14:anchorId="07BD4E93">
-          <v:shape id="_x0000_i1031" type="#_x0000_t75" style="width:351pt;height:563.25pt">
+          <v:shape id="_x0000_i1026" type="#_x0000_t75" style="width:351pt;height:563.25pt">
             <v:imagedata r:id="rId9" o:title="Screenshot_2019-02-24-20-51-32"/>
           </v:shape>
         </w:pict>
@@ -2958,7 +3025,7 @@
       <w:r>
         <w:lastRenderedPageBreak/>
         <w:pict w14:anchorId="33B5D441">
-          <v:shape id="_x0000_i1036" type="#_x0000_t75" style="width:354.75pt;height:567pt">
+          <v:shape id="_x0000_i1027" type="#_x0000_t75" style="width:354.75pt;height:567pt">
             <v:imagedata r:id="rId10" o:title="Screenshot_2019-02-24-20-51-35"/>
           </v:shape>
         </w:pict>
@@ -3050,11 +3117,11 @@
           <w:numId w:val="0"/>
         </w:numPr>
       </w:pPr>
-      <w:bookmarkStart w:id="9" w:name="_Toc522714942"/>
+      <w:bookmarkStart w:id="8" w:name="_Toc522714942"/>
       <w:r>
         <w:t>Retrospective</w:t>
       </w:r>
-      <w:bookmarkEnd w:id="9"/>
+      <w:bookmarkEnd w:id="8"/>
     </w:p>
     <w:p>
       <w:pPr>
@@ -3068,14 +3135,7 @@
           <w:rFonts w:ascii="Calibri" w:eastAsia="Times New Roman" w:hAnsi="Calibri"/>
           <w:szCs w:val="24"/>
         </w:rPr>
-        <w:t>There are several ways of implementing a tab-based control but many of the ways that I tried at first weren’t as easy to navigate. For example</w:t>
-      </w:r>
-      <w:r>
-        <w:rPr>
-          <w:rFonts w:ascii="Calibri" w:eastAsia="Times New Roman" w:hAnsi="Calibri"/>
-          <w:szCs w:val="24"/>
-        </w:rPr>
-        <w:t xml:space="preserve">, I tested a tab layout where the user navigated from page to page by clicking on the tab at the top. I felt that that wasn’t as easy to use and didn’t look as fluid, so </w:t>
+        <w:t xml:space="preserve">There are several ways of implementing a tab-based control but many of the ways that I tried at first weren’t as easy to navigate. For example, I tested a tab layout where the user navigated from page to page by clicking on the tab at the top. I felt that that wasn’t as easy to use and didn’t look as fluid, so </w:t>
       </w:r>
       <w:r>
         <w:rPr>
@@ -3155,7 +3215,7 @@
           <w:bCs/>
         </w:rPr>
       </w:pPr>
-      <w:bookmarkStart w:id="10" w:name="_Toc522714943"/>
+      <w:bookmarkStart w:id="9" w:name="_Toc522714943"/>
       <w:r>
         <w:rPr>
           <w:rStyle w:val="Heading1Char"/>
@@ -3165,7 +3225,746 @@
         <w:lastRenderedPageBreak/>
         <w:t>Sprint #2</w:t>
       </w:r>
-      <w:bookmarkEnd w:id="10"/>
+      <w:bookmarkEnd w:id="9"/>
+    </w:p>
+    <w:p>
+      <w:pPr>
+        <w:spacing w:before="0"/>
+      </w:pPr>
+    </w:p>
+    <w:p>
+      <w:pPr>
+        <w:spacing w:after="240"/>
+        <w:rPr>
+          <w:rFonts w:ascii="Calibri" w:hAnsi="Calibri" w:cs="Calibri"/>
+          <w:sz w:val="32"/>
+          <w:szCs w:val="32"/>
+        </w:rPr>
+      </w:pPr>
+      <w:r>
+        <w:rPr>
+          <w:rFonts w:ascii="Calibri" w:hAnsi="Calibri" w:cs="Calibri"/>
+          <w:sz w:val="32"/>
+          <w:szCs w:val="32"/>
+        </w:rPr>
+        <w:t>Sprint Backlog</w:t>
+      </w:r>
+    </w:p>
+    <w:tbl>
+      <w:tblPr>
+        <w:tblW w:w="0" w:type="auto"/>
+        <w:tblInd w:w="108" w:type="dxa"/>
+        <w:tblBorders>
+          <w:top w:val="single" w:sz="4" w:space="0" w:color="000000"/>
+          <w:left w:val="single" w:sz="4" w:space="0" w:color="000000"/>
+          <w:bottom w:val="single" w:sz="4" w:space="0" w:color="000000"/>
+          <w:right w:val="single" w:sz="4" w:space="0" w:color="000000"/>
+          <w:insideH w:val="single" w:sz="4" w:space="0" w:color="000000"/>
+          <w:insideV w:val="single" w:sz="4" w:space="0" w:color="000000"/>
+        </w:tblBorders>
+        <w:tblLook w:val="04A0" w:firstRow="1" w:lastRow="0" w:firstColumn="1" w:lastColumn="0" w:noHBand="0" w:noVBand="1"/>
+      </w:tblPr>
+      <w:tblGrid>
+        <w:gridCol w:w="926"/>
+        <w:gridCol w:w="6294"/>
+        <w:gridCol w:w="1329"/>
+        <w:gridCol w:w="919"/>
+      </w:tblGrid>
+      <w:tr>
+        <w:tc>
+          <w:tcPr>
+            <w:tcW w:w="0" w:type="auto"/>
+            <w:shd w:val="clear" w:color="auto" w:fill="D9D9D9"/>
+          </w:tcPr>
+          <w:p>
+            <w:pPr>
+              <w:rPr>
+                <w:b/>
+              </w:rPr>
+            </w:pPr>
+            <w:r>
+              <w:rPr>
+                <w:b/>
+              </w:rPr>
+              <w:t>Story ID</w:t>
+            </w:r>
+          </w:p>
+        </w:tc>
+        <w:tc>
+          <w:tcPr>
+            <w:tcW w:w="0" w:type="auto"/>
+            <w:shd w:val="clear" w:color="auto" w:fill="D9D9D9"/>
+          </w:tcPr>
+          <w:p>
+            <w:pPr>
+              <w:rPr>
+                <w:b/>
+              </w:rPr>
+            </w:pPr>
+            <w:r>
+              <w:rPr>
+                <w:b/>
+              </w:rPr>
+              <w:t>Story</w:t>
+            </w:r>
+            <w:r>
+              <w:rPr>
+                <w:b/>
+              </w:rPr>
+              <w:t xml:space="preserve"> / Task</w:t>
+            </w:r>
+          </w:p>
+        </w:tc>
+        <w:tc>
+          <w:tcPr>
+            <w:tcW w:w="0" w:type="auto"/>
+            <w:shd w:val="clear" w:color="auto" w:fill="D9D9D9"/>
+            <w:vAlign w:val="center"/>
+          </w:tcPr>
+          <w:p>
+            <w:pPr>
+              <w:jc w:val="center"/>
+              <w:rPr>
+                <w:b/>
+              </w:rPr>
+            </w:pPr>
+            <w:r>
+              <w:rPr>
+                <w:b/>
+              </w:rPr>
+              <w:t>Estimated</w:t>
+            </w:r>
+          </w:p>
+          <w:p>
+            <w:pPr>
+              <w:spacing w:before="0"/>
+              <w:jc w:val="center"/>
+              <w:rPr>
+                <w:b/>
+              </w:rPr>
+            </w:pPr>
+            <w:r>
+              <w:rPr>
+                <w:b/>
+              </w:rPr>
+              <w:t>Hours</w:t>
+            </w:r>
+          </w:p>
+        </w:tc>
+        <w:tc>
+          <w:tcPr>
+            <w:tcW w:w="0" w:type="auto"/>
+            <w:shd w:val="clear" w:color="auto" w:fill="D9D9D9"/>
+          </w:tcPr>
+          <w:p>
+            <w:pPr>
+              <w:jc w:val="center"/>
+              <w:rPr>
+                <w:b/>
+              </w:rPr>
+            </w:pPr>
+            <w:r>
+              <w:rPr>
+                <w:b/>
+              </w:rPr>
+              <w:t>Actual</w:t>
+            </w:r>
+          </w:p>
+          <w:p>
+            <w:pPr>
+              <w:spacing w:before="0"/>
+              <w:jc w:val="center"/>
+              <w:rPr>
+                <w:b/>
+              </w:rPr>
+            </w:pPr>
+            <w:r>
+              <w:rPr>
+                <w:b/>
+              </w:rPr>
+              <w:t>Hours</w:t>
+            </w:r>
+          </w:p>
+        </w:tc>
+      </w:tr>
+      <w:tr>
+        <w:tc>
+          <w:tcPr>
+            <w:tcW w:w="0" w:type="auto"/>
+            <w:shd w:val="clear" w:color="auto" w:fill="auto"/>
+          </w:tcPr>
+          <w:p>
+            <w:pPr>
+              <w:jc w:val="center"/>
+            </w:pPr>
+            <w:r>
+              <w:t>2</w:t>
+            </w:r>
+          </w:p>
+        </w:tc>
+        <w:tc>
+          <w:tcPr>
+            <w:tcW w:w="0" w:type="auto"/>
+            <w:shd w:val="clear" w:color="auto" w:fill="auto"/>
+          </w:tcPr>
+          <w:p>
+            <w:pPr>
+              <w:ind w:left="25"/>
+            </w:pPr>
+            <w:r>
+              <w:t>Add a list view on the goals page</w:t>
+            </w:r>
+          </w:p>
+        </w:tc>
+        <w:tc>
+          <w:tcPr>
+            <w:tcW w:w="0" w:type="auto"/>
+            <w:shd w:val="clear" w:color="auto" w:fill="auto"/>
+          </w:tcPr>
+          <w:p>
+            <w:pPr>
+              <w:jc w:val="center"/>
+            </w:pPr>
+            <w:r>
+              <w:t>3</w:t>
+            </w:r>
+          </w:p>
+        </w:tc>
+        <w:tc>
+          <w:tcPr>
+            <w:tcW w:w="0" w:type="auto"/>
+          </w:tcPr>
+          <w:p>
+            <w:pPr>
+              <w:jc w:val="center"/>
+            </w:pPr>
+            <w:r>
+              <w:t>2</w:t>
+            </w:r>
+          </w:p>
+        </w:tc>
+      </w:tr>
+      <w:tr>
+        <w:tc>
+          <w:tcPr>
+            <w:tcW w:w="0" w:type="auto"/>
+            <w:shd w:val="clear" w:color="auto" w:fill="auto"/>
+          </w:tcPr>
+          <w:p>
+            <w:pPr>
+              <w:jc w:val="center"/>
+            </w:pPr>
+            <w:r>
+              <w:t>3</w:t>
+            </w:r>
+          </w:p>
+        </w:tc>
+        <w:tc>
+          <w:tcPr>
+            <w:tcW w:w="0" w:type="auto"/>
+            <w:shd w:val="clear" w:color="auto" w:fill="auto"/>
+          </w:tcPr>
+          <w:p>
+            <w:pPr>
+              <w:keepNext/>
+              <w:keepLines/>
+            </w:pPr>
+            <w:r>
+              <w:t>Add a button to create a goal on the goals page:</w:t>
+            </w:r>
+          </w:p>
+          <w:p>
+            <w:pPr>
+              <w:ind w:left="25"/>
+            </w:pPr>
+            <w:r>
+              <w:t xml:space="preserve">On click, the button should open a dialog that prompts the user for more information (i.e. title for goal, duration, description, </w:t>
+            </w:r>
+            <w:proofErr w:type="spellStart"/>
+            <w:r>
+              <w:t>etc</w:t>
+            </w:r>
+            <w:proofErr w:type="spellEnd"/>
+            <w:r>
+              <w:t>)</w:t>
+            </w:r>
+          </w:p>
+        </w:tc>
+        <w:tc>
+          <w:tcPr>
+            <w:tcW w:w="0" w:type="auto"/>
+            <w:shd w:val="clear" w:color="auto" w:fill="auto"/>
+          </w:tcPr>
+          <w:p>
+            <w:pPr>
+              <w:jc w:val="center"/>
+            </w:pPr>
+            <w:r>
+              <w:t>2</w:t>
+            </w:r>
+          </w:p>
+        </w:tc>
+        <w:tc>
+          <w:tcPr>
+            <w:tcW w:w="0" w:type="auto"/>
+          </w:tcPr>
+          <w:p>
+            <w:pPr>
+              <w:jc w:val="center"/>
+            </w:pPr>
+            <w:r>
+              <w:t>2</w:t>
+            </w:r>
+            <w:bookmarkStart w:id="10" w:name="_GoBack"/>
+            <w:bookmarkEnd w:id="10"/>
+          </w:p>
+        </w:tc>
+      </w:tr>
+      <w:tr>
+        <w:tc>
+          <w:tcPr>
+            <w:tcW w:w="0" w:type="auto"/>
+            <w:shd w:val="clear" w:color="auto" w:fill="auto"/>
+          </w:tcPr>
+          <w:p>
+            <w:pPr>
+              <w:jc w:val="center"/>
+            </w:pPr>
+            <w:r>
+              <w:t>7</w:t>
+            </w:r>
+          </w:p>
+        </w:tc>
+        <w:tc>
+          <w:tcPr>
+            <w:tcW w:w="0" w:type="auto"/>
+            <w:shd w:val="clear" w:color="auto" w:fill="auto"/>
+          </w:tcPr>
+          <w:p>
+            <w:pPr>
+              <w:keepNext/>
+              <w:keepLines/>
+            </w:pPr>
+            <w:r>
+              <w:t>Fix issue with Android Studio not running the application due to “installing APKs” running indefinitely</w:t>
+            </w:r>
+          </w:p>
+        </w:tc>
+        <w:tc>
+          <w:tcPr>
+            <w:tcW w:w="0" w:type="auto"/>
+            <w:shd w:val="clear" w:color="auto" w:fill="auto"/>
+          </w:tcPr>
+          <w:p>
+            <w:pPr>
+              <w:jc w:val="center"/>
+            </w:pPr>
+            <w:r>
+              <w:t>0</w:t>
+            </w:r>
+          </w:p>
+        </w:tc>
+        <w:tc>
+          <w:tcPr>
+            <w:tcW w:w="0" w:type="auto"/>
+          </w:tcPr>
+          <w:p>
+            <w:pPr>
+              <w:jc w:val="center"/>
+            </w:pPr>
+            <w:r>
+              <w:t>6</w:t>
+            </w:r>
+          </w:p>
+        </w:tc>
+      </w:tr>
+    </w:tbl>
+    <w:p>
+      <w:pPr>
+        <w:pStyle w:val="Heading2"/>
+        <w:numPr>
+          <w:ilvl w:val="0"/>
+          <w:numId w:val="0"/>
+        </w:numPr>
+        <w:spacing w:before="120" w:after="120"/>
+        <w:rPr>
+          <w:rStyle w:val="Heading2Char"/>
+        </w:rPr>
+      </w:pPr>
+    </w:p>
+    <w:p>
+      <w:pPr>
+        <w:pStyle w:val="Heading2"/>
+        <w:numPr>
+          <w:ilvl w:val="0"/>
+          <w:numId w:val="0"/>
+        </w:numPr>
+        <w:spacing w:before="120" w:after="120"/>
+        <w:rPr>
+          <w:rStyle w:val="Heading2Char"/>
+        </w:rPr>
+      </w:pPr>
+      <w:bookmarkStart w:id="11" w:name="_Toc522714944"/>
+    </w:p>
+    <w:p>
+      <w:pPr>
+        <w:pStyle w:val="Heading2"/>
+        <w:numPr>
+          <w:ilvl w:val="0"/>
+          <w:numId w:val="0"/>
+        </w:numPr>
+        <w:spacing w:before="120" w:after="120"/>
+        <w:rPr>
+          <w:rStyle w:val="Heading2Char"/>
+        </w:rPr>
+      </w:pPr>
+    </w:p>
+    <w:p>
+      <w:pPr>
+        <w:pStyle w:val="Heading2"/>
+        <w:numPr>
+          <w:ilvl w:val="0"/>
+          <w:numId w:val="0"/>
+        </w:numPr>
+        <w:spacing w:before="120" w:after="120"/>
+        <w:rPr>
+          <w:rStyle w:val="Heading2Char"/>
+        </w:rPr>
+      </w:pPr>
+    </w:p>
+    <w:p>
+      <w:pPr>
+        <w:pStyle w:val="Heading2"/>
+        <w:numPr>
+          <w:ilvl w:val="0"/>
+          <w:numId w:val="0"/>
+        </w:numPr>
+        <w:spacing w:before="120" w:after="120"/>
+        <w:rPr>
+          <w:rStyle w:val="Heading2Char"/>
+        </w:rPr>
+      </w:pPr>
+    </w:p>
+    <w:p>
+      <w:pPr>
+        <w:pStyle w:val="Heading2"/>
+        <w:numPr>
+          <w:ilvl w:val="0"/>
+          <w:numId w:val="0"/>
+        </w:numPr>
+        <w:spacing w:before="120" w:after="120"/>
+        <w:rPr>
+          <w:rStyle w:val="Heading2Char"/>
+        </w:rPr>
+      </w:pPr>
+    </w:p>
+    <w:p>
+      <w:pPr>
+        <w:pStyle w:val="Heading2"/>
+        <w:numPr>
+          <w:ilvl w:val="0"/>
+          <w:numId w:val="0"/>
+        </w:numPr>
+        <w:spacing w:before="120" w:after="120"/>
+        <w:rPr>
+          <w:rStyle w:val="Heading2Char"/>
+        </w:rPr>
+      </w:pPr>
+    </w:p>
+    <w:p>
+      <w:pPr>
+        <w:pStyle w:val="Heading2"/>
+        <w:numPr>
+          <w:ilvl w:val="0"/>
+          <w:numId w:val="0"/>
+        </w:numPr>
+        <w:spacing w:before="120" w:after="120"/>
+        <w:rPr>
+          <w:rStyle w:val="Heading2Char"/>
+        </w:rPr>
+      </w:pPr>
+    </w:p>
+    <w:p>
+      <w:pPr>
+        <w:pStyle w:val="Heading2"/>
+        <w:numPr>
+          <w:ilvl w:val="0"/>
+          <w:numId w:val="0"/>
+        </w:numPr>
+        <w:spacing w:before="120" w:after="120"/>
+        <w:rPr>
+          <w:rStyle w:val="Heading2Char"/>
+        </w:rPr>
+      </w:pPr>
+    </w:p>
+    <w:p>
+      <w:pPr>
+        <w:pStyle w:val="Heading2"/>
+        <w:numPr>
+          <w:ilvl w:val="0"/>
+          <w:numId w:val="0"/>
+        </w:numPr>
+        <w:spacing w:before="120" w:after="120"/>
+        <w:rPr>
+          <w:rStyle w:val="Heading2Char"/>
+        </w:rPr>
+      </w:pPr>
+    </w:p>
+    <w:p>
+      <w:pPr>
+        <w:pStyle w:val="Heading2"/>
+        <w:numPr>
+          <w:ilvl w:val="0"/>
+          <w:numId w:val="0"/>
+        </w:numPr>
+        <w:spacing w:before="120" w:after="120"/>
+        <w:rPr>
+          <w:rStyle w:val="Heading2Char"/>
+        </w:rPr>
+      </w:pPr>
+    </w:p>
+    <w:p>
+      <w:pPr>
+        <w:pStyle w:val="Heading2"/>
+        <w:numPr>
+          <w:ilvl w:val="0"/>
+          <w:numId w:val="0"/>
+        </w:numPr>
+        <w:spacing w:before="120" w:after="120"/>
+        <w:rPr>
+          <w:rStyle w:val="Heading2Char"/>
+        </w:rPr>
+      </w:pPr>
+    </w:p>
+    <w:p>
+      <w:pPr>
+        <w:pStyle w:val="Heading2"/>
+        <w:numPr>
+          <w:ilvl w:val="0"/>
+          <w:numId w:val="0"/>
+        </w:numPr>
+        <w:spacing w:before="120" w:after="120"/>
+        <w:rPr>
+          <w:rStyle w:val="Heading2Char"/>
+        </w:rPr>
+      </w:pPr>
+    </w:p>
+    <w:p>
+      <w:pPr>
+        <w:pStyle w:val="Heading2"/>
+        <w:numPr>
+          <w:ilvl w:val="0"/>
+          <w:numId w:val="0"/>
+        </w:numPr>
+        <w:spacing w:before="120" w:after="120"/>
+        <w:rPr>
+          <w:rStyle w:val="Heading2Char"/>
+        </w:rPr>
+      </w:pPr>
+    </w:p>
+    <w:p>
+      <w:pPr>
+        <w:pStyle w:val="Heading2"/>
+        <w:numPr>
+          <w:ilvl w:val="0"/>
+          <w:numId w:val="0"/>
+        </w:numPr>
+        <w:spacing w:before="120" w:after="120"/>
+        <w:rPr>
+          <w:rStyle w:val="Heading2Char"/>
+        </w:rPr>
+      </w:pPr>
+    </w:p>
+    <w:p>
+      <w:pPr>
+        <w:pStyle w:val="Heading2"/>
+        <w:numPr>
+          <w:ilvl w:val="0"/>
+          <w:numId w:val="0"/>
+        </w:numPr>
+        <w:spacing w:before="120" w:after="120"/>
+        <w:rPr>
+          <w:rStyle w:val="Heading2Char"/>
+        </w:rPr>
+      </w:pPr>
+    </w:p>
+    <w:p>
+      <w:pPr>
+        <w:pStyle w:val="Heading2"/>
+        <w:numPr>
+          <w:ilvl w:val="0"/>
+          <w:numId w:val="0"/>
+        </w:numPr>
+        <w:spacing w:before="120" w:after="120"/>
+        <w:rPr>
+          <w:rStyle w:val="Heading2Char"/>
+        </w:rPr>
+      </w:pPr>
+    </w:p>
+    <w:p>
+      <w:pPr>
+        <w:pStyle w:val="Heading2"/>
+        <w:numPr>
+          <w:ilvl w:val="0"/>
+          <w:numId w:val="0"/>
+        </w:numPr>
+        <w:spacing w:before="120" w:after="120"/>
+        <w:rPr>
+          <w:rStyle w:val="Heading2Char"/>
+        </w:rPr>
+      </w:pPr>
+      <w:r>
+        <w:rPr>
+          <w:rStyle w:val="Heading2Char"/>
+        </w:rPr>
+        <w:t>Review</w:t>
+      </w:r>
+      <w:bookmarkEnd w:id="11"/>
+    </w:p>
+    <w:p>
+      <w:r>
+        <w:pict w14:anchorId="115BB88B">
+          <v:shape id="_x0000_i1028" type="#_x0000_t75" style="width:285pt;height:498.75pt">
+            <v:imagedata r:id="rId11" o:title="goalspage"/>
+          </v:shape>
+        </w:pict>
+      </w:r>
+    </w:p>
+    <w:p>
+      <w:r>
+        <w:t>Fig. 4: Goals page as viewed in the Android Studio Designer.</w:t>
+      </w:r>
+    </w:p>
+    <w:p/>
+    <w:p/>
+    <w:p/>
+    <w:p/>
+    <w:p/>
+    <w:p/>
+    <w:p>
+      <w:r>
+        <w:pict w14:anchorId="004C6955">
+          <v:shape id="_x0000_i1030" type="#_x0000_t75" style="width:284.25pt;height:498.75pt">
+            <v:imagedata r:id="rId12" o:title="progresspage"/>
+          </v:shape>
+        </w:pict>
+      </w:r>
+    </w:p>
+    <w:p>
+      <w:r>
+        <w:t>Fig. 5: Progress page as seen from Android Studio designer.</w:t>
+      </w:r>
+    </w:p>
+    <w:p/>
+    <w:p/>
+    <w:p/>
+    <w:p/>
+    <w:p/>
+    <w:p/>
+    <w:p>
+      <w:r>
+        <w:pict w14:anchorId="5CE983EA">
+          <v:shape id="_x0000_i1032" type="#_x0000_t75" style="width:282pt;height:497.25pt">
+            <v:imagedata r:id="rId13" o:title="journalpage"/>
+          </v:shape>
+        </w:pict>
+      </w:r>
+    </w:p>
+    <w:p>
+      <w:r>
+        <w:t xml:space="preserve">Fig. 6: Journal/Logging page as seen from the Android Studio designer. </w:t>
+      </w:r>
+    </w:p>
+    <w:p>
+      <w:r>
+        <w:t xml:space="preserve">For this sprint, I fleshed out more of the basic UI for each of the three pages. From the first sprint, I planned to work on the goals page by adding the ability to add and remove a goal from the list. However, I was unable to complete this goal because Android Studio had an </w:t>
+      </w:r>
+      <w:r>
+        <w:lastRenderedPageBreak/>
+        <w:t xml:space="preserve">update that prevented me from being able to run my project. In fact, I was not able to run even an empty project. I succeeded in getting my project to build and I know there were not any errors in the code since it ran successfully before the update. However, after updating, uninstalling and reinstalling, and even reverting to an earlier version of Android Studio, I’ve still yet to be able to run a project successfully. I’ve tried several different solutions I found online over the course of 6-7 </w:t>
+      </w:r>
+      <w:proofErr w:type="gramStart"/>
+      <w:r>
+        <w:t>hours</w:t>
+      </w:r>
+      <w:proofErr w:type="gramEnd"/>
+      <w:r>
+        <w:t xml:space="preserve"> but none have helped so far. I will have to </w:t>
+      </w:r>
+      <w:proofErr w:type="gramStart"/>
+      <w:r>
+        <w:t>look into</w:t>
+      </w:r>
+      <w:proofErr w:type="gramEnd"/>
+      <w:r>
+        <w:t xml:space="preserve"> it more and hopefully be able to come up with a solution. Instead of implementing the functionality behind the UI, I worked on getting the basic layout and UI features of how I want my application to look. Once I’m able to get my app running again, I will be able to implement the features since I’ll be able to test as I write.</w:t>
+      </w:r>
+    </w:p>
+    <w:p>
+      <w:pPr>
+        <w:pStyle w:val="Heading2"/>
+        <w:numPr>
+          <w:ilvl w:val="0"/>
+          <w:numId w:val="0"/>
+        </w:numPr>
+      </w:pPr>
+      <w:bookmarkStart w:id="12" w:name="_Toc522714945"/>
+      <w:r>
+        <w:t>Retrospective</w:t>
+      </w:r>
+      <w:bookmarkEnd w:id="12"/>
+    </w:p>
+    <w:p>
+      <w:r>
+        <w:t xml:space="preserve">In this sprint, I ran into a ton of issues with Android Studio that severely stunted my progress. There wasn’t much I could do about it since the update was required and we are also required to use this IDE. I’ve tried several different solutions which included uninstalling, deleting the temp files, and reinstalling as well as turning off instant run and even removing the emulator and setting it up again. Because I </w:t>
+      </w:r>
+      <w:proofErr w:type="gramStart"/>
+      <w:r>
+        <w:t>wasn’t able to</w:t>
+      </w:r>
+      <w:proofErr w:type="gramEnd"/>
+      <w:r>
+        <w:t xml:space="preserve"> run the application, I wasn’t able to write much of the backend code since I couldn’t test it. However, I </w:t>
+      </w:r>
+      <w:r>
+        <w:t xml:space="preserve">think I did a good job of being flexible by making </w:t>
+      </w:r>
+      <w:r>
+        <w:t xml:space="preserve">progress in terms of the UI since that can be designed in Android Studio without running the application. In the next sprint, I want my </w:t>
+      </w:r>
+      <w:proofErr w:type="gramStart"/>
+      <w:r>
+        <w:t>main focus</w:t>
+      </w:r>
+      <w:proofErr w:type="gramEnd"/>
+      <w:r>
+        <w:t xml:space="preserve"> to be resolving this issue while running the application. I’m not sure what I can do to remedy this other than trying it on another machine but that will be my main goal. If that </w:t>
+      </w:r>
+      <w:r>
+        <w:t xml:space="preserve">succeeds, then I will return to implementing the backend code for the goals page functionality. </w:t>
+      </w:r>
+    </w:p>
+    <w:p/>
+    <w:p>
+      <w:pPr>
+        <w:pStyle w:val="Heading1"/>
+        <w:rPr>
+          <w:rStyle w:val="Heading1Char"/>
+          <w:b/>
+          <w:bCs/>
+        </w:rPr>
+      </w:pPr>
+      <w:bookmarkStart w:id="13" w:name="_Toc522714946"/>
+      <w:r>
+        <w:rPr>
+          <w:rStyle w:val="Heading1Char"/>
+          <w:b/>
+          <w:bCs/>
+        </w:rPr>
+        <w:lastRenderedPageBreak/>
+        <w:t>Sprint #3</w:t>
+      </w:r>
+      <w:bookmarkEnd w:id="13"/>
     </w:p>
     <w:p>
       <w:pPr>
@@ -3668,14 +4467,14 @@
           <w:rStyle w:val="Heading2Char"/>
         </w:rPr>
       </w:pPr>
-      <w:bookmarkStart w:id="11" w:name="_Toc522714944"/>
+      <w:bookmarkStart w:id="14" w:name="_Toc522714947"/>
       <w:r>
         <w:rPr>
           <w:rStyle w:val="Heading2Char"/>
         </w:rPr>
         <w:t>Review</w:t>
       </w:r>
-      <w:bookmarkEnd w:id="11"/>
+      <w:bookmarkEnd w:id="14"/>
     </w:p>
     <w:p>
       <w:pPr>
@@ -3686,7 +4485,7 @@
           <w:szCs w:val="24"/>
         </w:rPr>
       </w:pPr>
-      <w:bookmarkStart w:id="12" w:name="_Toc522714945"/>
+      <w:bookmarkStart w:id="15" w:name="_Toc522714948"/>
       <w:r>
         <w:rPr>
           <w:rFonts w:ascii="Calibri" w:eastAsia="Times New Roman" w:hAnsi="Calibri"/>
@@ -3729,7 +4528,7 @@
       <w:r>
         <w:t>Retrospective</w:t>
       </w:r>
-      <w:bookmarkEnd w:id="12"/>
+      <w:bookmarkEnd w:id="15"/>
     </w:p>
     <w:p>
       <w:r>
@@ -3746,7 +4545,7 @@
           <w:bCs/>
         </w:rPr>
       </w:pPr>
-      <w:bookmarkStart w:id="13" w:name="_Toc522714946"/>
+      <w:bookmarkStart w:id="16" w:name="_Toc522714949"/>
       <w:r>
         <w:rPr>
           <w:rStyle w:val="Heading1Char"/>
@@ -3754,9 +4553,9 @@
           <w:bCs/>
         </w:rPr>
         <w:lastRenderedPageBreak/>
-        <w:t>Sprint #3</w:t>
-      </w:r>
-      <w:bookmarkEnd w:id="13"/>
+        <w:t>Sprint #4</w:t>
+      </w:r>
+      <w:bookmarkEnd w:id="16"/>
     </w:p>
     <w:p>
       <w:pPr>
@@ -4259,14 +5058,14 @@
           <w:rStyle w:val="Heading2Char"/>
         </w:rPr>
       </w:pPr>
-      <w:bookmarkStart w:id="14" w:name="_Toc522714947"/>
+      <w:bookmarkStart w:id="17" w:name="_Toc522714950"/>
       <w:r>
         <w:rPr>
           <w:rStyle w:val="Heading2Char"/>
         </w:rPr>
         <w:t>Review</w:t>
       </w:r>
-      <w:bookmarkEnd w:id="14"/>
+      <w:bookmarkEnd w:id="17"/>
     </w:p>
     <w:p>
       <w:pPr>
@@ -4277,7 +5076,7 @@
           <w:szCs w:val="24"/>
         </w:rPr>
       </w:pPr>
-      <w:bookmarkStart w:id="15" w:name="_Toc522714948"/>
+      <w:bookmarkStart w:id="18" w:name="_Toc522714951"/>
       <w:r>
         <w:rPr>
           <w:rFonts w:ascii="Calibri" w:eastAsia="Times New Roman" w:hAnsi="Calibri"/>
@@ -4320,7 +5119,7 @@
       <w:r>
         <w:t>Retrospective</w:t>
       </w:r>
-      <w:bookmarkEnd w:id="15"/>
+      <w:bookmarkEnd w:id="18"/>
     </w:p>
     <w:p>
       <w:r>
@@ -4337,7 +5136,7 @@
           <w:bCs/>
         </w:rPr>
       </w:pPr>
-      <w:bookmarkStart w:id="16" w:name="_Toc522714949"/>
+      <w:bookmarkStart w:id="19" w:name="_Toc522714952"/>
       <w:r>
         <w:rPr>
           <w:rStyle w:val="Heading1Char"/>
@@ -4345,9 +5144,9 @@
           <w:bCs/>
         </w:rPr>
         <w:lastRenderedPageBreak/>
-        <w:t>Sprint #4</w:t>
-      </w:r>
-      <w:bookmarkEnd w:id="16"/>
+        <w:t>Sprint #5</w:t>
+      </w:r>
+      <w:bookmarkEnd w:id="19"/>
     </w:p>
     <w:p>
       <w:pPr>
@@ -4850,14 +5649,14 @@
           <w:rStyle w:val="Heading2Char"/>
         </w:rPr>
       </w:pPr>
-      <w:bookmarkStart w:id="17" w:name="_Toc522714950"/>
+      <w:bookmarkStart w:id="20" w:name="_Toc522714953"/>
       <w:r>
         <w:rPr>
           <w:rStyle w:val="Heading2Char"/>
         </w:rPr>
         <w:t>Review</w:t>
       </w:r>
-      <w:bookmarkEnd w:id="17"/>
+      <w:bookmarkEnd w:id="20"/>
     </w:p>
     <w:p>
       <w:pPr>
@@ -4868,7 +5667,7 @@
           <w:szCs w:val="24"/>
         </w:rPr>
       </w:pPr>
-      <w:bookmarkStart w:id="18" w:name="_Toc522714951"/>
+      <w:bookmarkStart w:id="21" w:name="_Toc522714954"/>
       <w:r>
         <w:rPr>
           <w:rFonts w:ascii="Calibri" w:eastAsia="Times New Roman" w:hAnsi="Calibri"/>
@@ -4911,7 +5710,7 @@
       <w:r>
         <w:t>Retrospective</w:t>
       </w:r>
-      <w:bookmarkEnd w:id="18"/>
+      <w:bookmarkEnd w:id="21"/>
     </w:p>
     <w:p>
       <w:r>
@@ -4928,7 +5727,7 @@
           <w:bCs/>
         </w:rPr>
       </w:pPr>
-      <w:bookmarkStart w:id="19" w:name="_Toc522714952"/>
+      <w:bookmarkStart w:id="22" w:name="_Toc522714955"/>
       <w:r>
         <w:rPr>
           <w:rStyle w:val="Heading1Char"/>
@@ -4936,9 +5735,9 @@
           <w:bCs/>
         </w:rPr>
         <w:lastRenderedPageBreak/>
-        <w:t>Sprint #5</w:t>
-      </w:r>
-      <w:bookmarkEnd w:id="19"/>
+        <w:t>Sprint #6</w:t>
+      </w:r>
+      <w:bookmarkEnd w:id="22"/>
     </w:p>
     <w:p>
       <w:pPr>
@@ -5441,14 +6240,14 @@
           <w:rStyle w:val="Heading2Char"/>
         </w:rPr>
       </w:pPr>
-      <w:bookmarkStart w:id="20" w:name="_Toc522714953"/>
+      <w:bookmarkStart w:id="23" w:name="_Toc522714956"/>
       <w:r>
         <w:rPr>
           <w:rStyle w:val="Heading2Char"/>
         </w:rPr>
         <w:t>Review</w:t>
       </w:r>
-      <w:bookmarkEnd w:id="20"/>
+      <w:bookmarkEnd w:id="23"/>
     </w:p>
     <w:p>
       <w:pPr>
@@ -5459,7 +6258,7 @@
           <w:szCs w:val="24"/>
         </w:rPr>
       </w:pPr>
-      <w:bookmarkStart w:id="21" w:name="_Toc522714954"/>
+      <w:bookmarkStart w:id="24" w:name="_Toc522714957"/>
       <w:r>
         <w:rPr>
           <w:rFonts w:ascii="Calibri" w:eastAsia="Times New Roman" w:hAnsi="Calibri"/>
@@ -5502,597 +6301,6 @@
       <w:r>
         <w:t>Retrospective</w:t>
       </w:r>
-      <w:bookmarkEnd w:id="21"/>
-    </w:p>
-    <w:p>
-      <w:r>
-        <w:t xml:space="preserve">[This is where you discuss the process. What went well (and are you planning to do more of that?) What didn’t go so well (and do you have a way to do less of that)? What changes are you planning to make in how you plan &amp; carry out the next sprint?] </w:t>
-      </w:r>
-    </w:p>
-    <w:p/>
-    <w:p>
-      <w:pPr>
-        <w:pStyle w:val="Heading1"/>
-        <w:rPr>
-          <w:rStyle w:val="Heading1Char"/>
-          <w:b/>
-          <w:bCs/>
-        </w:rPr>
-      </w:pPr>
-      <w:bookmarkStart w:id="22" w:name="_Toc522714955"/>
-      <w:r>
-        <w:rPr>
-          <w:rStyle w:val="Heading1Char"/>
-          <w:b/>
-          <w:bCs/>
-        </w:rPr>
-        <w:lastRenderedPageBreak/>
-        <w:t>Sprint #6</w:t>
-      </w:r>
-      <w:bookmarkEnd w:id="22"/>
-    </w:p>
-    <w:p>
-      <w:pPr>
-        <w:spacing w:before="0"/>
-      </w:pPr>
-    </w:p>
-    <w:p>
-      <w:pPr>
-        <w:spacing w:after="240"/>
-        <w:rPr>
-          <w:rFonts w:ascii="Calibri" w:hAnsi="Calibri" w:cs="Calibri"/>
-          <w:sz w:val="32"/>
-          <w:szCs w:val="32"/>
-        </w:rPr>
-      </w:pPr>
-      <w:r>
-        <w:rPr>
-          <w:rFonts w:ascii="Calibri" w:hAnsi="Calibri" w:cs="Calibri"/>
-          <w:sz w:val="32"/>
-          <w:szCs w:val="32"/>
-        </w:rPr>
-        <w:t>Sprint Backlog</w:t>
-      </w:r>
-    </w:p>
-    <w:tbl>
-      <w:tblPr>
-        <w:tblW w:w="0" w:type="auto"/>
-        <w:tblInd w:w="108" w:type="dxa"/>
-        <w:tblBorders>
-          <w:top w:val="single" w:sz="4" w:space="0" w:color="000000"/>
-          <w:left w:val="single" w:sz="4" w:space="0" w:color="000000"/>
-          <w:bottom w:val="single" w:sz="4" w:space="0" w:color="000000"/>
-          <w:right w:val="single" w:sz="4" w:space="0" w:color="000000"/>
-          <w:insideH w:val="single" w:sz="4" w:space="0" w:color="000000"/>
-          <w:insideV w:val="single" w:sz="4" w:space="0" w:color="000000"/>
-        </w:tblBorders>
-        <w:tblLook w:val="04A0" w:firstRow="1" w:lastRow="0" w:firstColumn="1" w:lastColumn="0" w:noHBand="0" w:noVBand="1"/>
-      </w:tblPr>
-      <w:tblGrid>
-        <w:gridCol w:w="1108"/>
-        <w:gridCol w:w="1563"/>
-        <w:gridCol w:w="1329"/>
-        <w:gridCol w:w="919"/>
-      </w:tblGrid>
-      <w:tr>
-        <w:tc>
-          <w:tcPr>
-            <w:tcW w:w="0" w:type="auto"/>
-            <w:shd w:val="clear" w:color="auto" w:fill="D9D9D9"/>
-          </w:tcPr>
-          <w:p>
-            <w:pPr>
-              <w:rPr>
-                <w:b/>
-              </w:rPr>
-            </w:pPr>
-            <w:r>
-              <w:rPr>
-                <w:b/>
-              </w:rPr>
-              <w:t>Story ID</w:t>
-            </w:r>
-          </w:p>
-        </w:tc>
-        <w:tc>
-          <w:tcPr>
-            <w:tcW w:w="0" w:type="auto"/>
-            <w:shd w:val="clear" w:color="auto" w:fill="D9D9D9"/>
-          </w:tcPr>
-          <w:p>
-            <w:pPr>
-              <w:rPr>
-                <w:b/>
-              </w:rPr>
-            </w:pPr>
-            <w:r>
-              <w:rPr>
-                <w:b/>
-              </w:rPr>
-              <w:t>Story</w:t>
-            </w:r>
-            <w:r>
-              <w:rPr>
-                <w:b/>
-              </w:rPr>
-              <w:t xml:space="preserve"> / Task</w:t>
-            </w:r>
-          </w:p>
-        </w:tc>
-        <w:tc>
-          <w:tcPr>
-            <w:tcW w:w="0" w:type="auto"/>
-            <w:shd w:val="clear" w:color="auto" w:fill="D9D9D9"/>
-            <w:vAlign w:val="center"/>
-          </w:tcPr>
-          <w:p>
-            <w:pPr>
-              <w:jc w:val="center"/>
-              <w:rPr>
-                <w:b/>
-              </w:rPr>
-            </w:pPr>
-            <w:r>
-              <w:rPr>
-                <w:b/>
-              </w:rPr>
-              <w:t>Estimated</w:t>
-            </w:r>
-          </w:p>
-          <w:p>
-            <w:pPr>
-              <w:spacing w:before="0"/>
-              <w:jc w:val="center"/>
-              <w:rPr>
-                <w:b/>
-              </w:rPr>
-            </w:pPr>
-            <w:r>
-              <w:rPr>
-                <w:b/>
-              </w:rPr>
-              <w:t>Hours</w:t>
-            </w:r>
-          </w:p>
-        </w:tc>
-        <w:tc>
-          <w:tcPr>
-            <w:tcW w:w="0" w:type="auto"/>
-            <w:shd w:val="clear" w:color="auto" w:fill="D9D9D9"/>
-          </w:tcPr>
-          <w:p>
-            <w:pPr>
-              <w:jc w:val="center"/>
-              <w:rPr>
-                <w:b/>
-              </w:rPr>
-            </w:pPr>
-            <w:r>
-              <w:rPr>
-                <w:b/>
-              </w:rPr>
-              <w:t>Actual</w:t>
-            </w:r>
-          </w:p>
-          <w:p>
-            <w:pPr>
-              <w:spacing w:before="0"/>
-              <w:jc w:val="center"/>
-              <w:rPr>
-                <w:b/>
-              </w:rPr>
-            </w:pPr>
-            <w:r>
-              <w:rPr>
-                <w:b/>
-              </w:rPr>
-              <w:t>Hours</w:t>
-            </w:r>
-          </w:p>
-        </w:tc>
-      </w:tr>
-      <w:tr>
-        <w:tc>
-          <w:tcPr>
-            <w:tcW w:w="0" w:type="auto"/>
-            <w:shd w:val="clear" w:color="auto" w:fill="auto"/>
-          </w:tcPr>
-          <w:p>
-            <w:pPr>
-              <w:jc w:val="center"/>
-            </w:pPr>
-          </w:p>
-        </w:tc>
-        <w:tc>
-          <w:tcPr>
-            <w:tcW w:w="0" w:type="auto"/>
-            <w:shd w:val="clear" w:color="auto" w:fill="auto"/>
-          </w:tcPr>
-          <w:p>
-            <w:pPr>
-              <w:ind w:left="25"/>
-            </w:pPr>
-          </w:p>
-        </w:tc>
-        <w:tc>
-          <w:tcPr>
-            <w:tcW w:w="0" w:type="auto"/>
-            <w:shd w:val="clear" w:color="auto" w:fill="auto"/>
-          </w:tcPr>
-          <w:p>
-            <w:pPr>
-              <w:jc w:val="center"/>
-            </w:pPr>
-          </w:p>
-        </w:tc>
-        <w:tc>
-          <w:tcPr>
-            <w:tcW w:w="0" w:type="auto"/>
-          </w:tcPr>
-          <w:p>
-            <w:pPr>
-              <w:jc w:val="center"/>
-            </w:pPr>
-          </w:p>
-        </w:tc>
-      </w:tr>
-      <w:tr>
-        <w:tc>
-          <w:tcPr>
-            <w:tcW w:w="0" w:type="auto"/>
-            <w:shd w:val="clear" w:color="auto" w:fill="auto"/>
-          </w:tcPr>
-          <w:p>
-            <w:pPr>
-              <w:jc w:val="center"/>
-            </w:pPr>
-          </w:p>
-        </w:tc>
-        <w:tc>
-          <w:tcPr>
-            <w:tcW w:w="0" w:type="auto"/>
-            <w:shd w:val="clear" w:color="auto" w:fill="auto"/>
-          </w:tcPr>
-          <w:p>
-            <w:pPr>
-              <w:ind w:left="25"/>
-            </w:pPr>
-          </w:p>
-        </w:tc>
-        <w:tc>
-          <w:tcPr>
-            <w:tcW w:w="0" w:type="auto"/>
-            <w:shd w:val="clear" w:color="auto" w:fill="auto"/>
-          </w:tcPr>
-          <w:p>
-            <w:pPr>
-              <w:jc w:val="center"/>
-            </w:pPr>
-          </w:p>
-        </w:tc>
-        <w:tc>
-          <w:tcPr>
-            <w:tcW w:w="0" w:type="auto"/>
-          </w:tcPr>
-          <w:p>
-            <w:pPr>
-              <w:jc w:val="center"/>
-            </w:pPr>
-          </w:p>
-        </w:tc>
-      </w:tr>
-      <w:tr>
-        <w:tc>
-          <w:tcPr>
-            <w:tcW w:w="0" w:type="auto"/>
-            <w:shd w:val="clear" w:color="auto" w:fill="auto"/>
-          </w:tcPr>
-          <w:p>
-            <w:pPr>
-              <w:jc w:val="center"/>
-            </w:pPr>
-          </w:p>
-        </w:tc>
-        <w:tc>
-          <w:tcPr>
-            <w:tcW w:w="0" w:type="auto"/>
-            <w:shd w:val="clear" w:color="auto" w:fill="auto"/>
-          </w:tcPr>
-          <w:p>
-            <w:pPr>
-              <w:ind w:left="25"/>
-            </w:pPr>
-          </w:p>
-        </w:tc>
-        <w:tc>
-          <w:tcPr>
-            <w:tcW w:w="0" w:type="auto"/>
-            <w:shd w:val="clear" w:color="auto" w:fill="auto"/>
-          </w:tcPr>
-          <w:p>
-            <w:pPr>
-              <w:jc w:val="center"/>
-            </w:pPr>
-          </w:p>
-        </w:tc>
-        <w:tc>
-          <w:tcPr>
-            <w:tcW w:w="0" w:type="auto"/>
-          </w:tcPr>
-          <w:p>
-            <w:pPr>
-              <w:jc w:val="center"/>
-            </w:pPr>
-          </w:p>
-        </w:tc>
-      </w:tr>
-      <w:tr>
-        <w:tc>
-          <w:tcPr>
-            <w:tcW w:w="0" w:type="auto"/>
-            <w:shd w:val="clear" w:color="auto" w:fill="auto"/>
-          </w:tcPr>
-          <w:p>
-            <w:pPr>
-              <w:jc w:val="center"/>
-            </w:pPr>
-          </w:p>
-        </w:tc>
-        <w:tc>
-          <w:tcPr>
-            <w:tcW w:w="0" w:type="auto"/>
-            <w:shd w:val="clear" w:color="auto" w:fill="auto"/>
-          </w:tcPr>
-          <w:p>
-            <w:pPr>
-              <w:ind w:left="25"/>
-            </w:pPr>
-          </w:p>
-        </w:tc>
-        <w:tc>
-          <w:tcPr>
-            <w:tcW w:w="0" w:type="auto"/>
-            <w:shd w:val="clear" w:color="auto" w:fill="auto"/>
-          </w:tcPr>
-          <w:p>
-            <w:pPr>
-              <w:jc w:val="center"/>
-            </w:pPr>
-          </w:p>
-        </w:tc>
-        <w:tc>
-          <w:tcPr>
-            <w:tcW w:w="0" w:type="auto"/>
-          </w:tcPr>
-          <w:p>
-            <w:pPr>
-              <w:jc w:val="center"/>
-            </w:pPr>
-          </w:p>
-        </w:tc>
-      </w:tr>
-      <w:tr>
-        <w:tc>
-          <w:tcPr>
-            <w:tcW w:w="0" w:type="auto"/>
-            <w:shd w:val="clear" w:color="auto" w:fill="auto"/>
-          </w:tcPr>
-          <w:p>
-            <w:pPr>
-              <w:jc w:val="center"/>
-            </w:pPr>
-          </w:p>
-        </w:tc>
-        <w:tc>
-          <w:tcPr>
-            <w:tcW w:w="0" w:type="auto"/>
-            <w:shd w:val="clear" w:color="auto" w:fill="auto"/>
-          </w:tcPr>
-          <w:p>
-            <w:pPr>
-              <w:ind w:left="25"/>
-            </w:pPr>
-          </w:p>
-        </w:tc>
-        <w:tc>
-          <w:tcPr>
-            <w:tcW w:w="0" w:type="auto"/>
-            <w:shd w:val="clear" w:color="auto" w:fill="auto"/>
-          </w:tcPr>
-          <w:p>
-            <w:pPr>
-              <w:jc w:val="center"/>
-            </w:pPr>
-          </w:p>
-        </w:tc>
-        <w:tc>
-          <w:tcPr>
-            <w:tcW w:w="0" w:type="auto"/>
-          </w:tcPr>
-          <w:p>
-            <w:pPr>
-              <w:jc w:val="center"/>
-            </w:pPr>
-          </w:p>
-        </w:tc>
-      </w:tr>
-      <w:tr>
-        <w:tc>
-          <w:tcPr>
-            <w:tcW w:w="0" w:type="auto"/>
-            <w:shd w:val="clear" w:color="auto" w:fill="auto"/>
-          </w:tcPr>
-          <w:p>
-            <w:pPr>
-              <w:jc w:val="center"/>
-            </w:pPr>
-          </w:p>
-        </w:tc>
-        <w:tc>
-          <w:tcPr>
-            <w:tcW w:w="0" w:type="auto"/>
-            <w:shd w:val="clear" w:color="auto" w:fill="auto"/>
-          </w:tcPr>
-          <w:p>
-            <w:pPr>
-              <w:ind w:left="25"/>
-            </w:pPr>
-          </w:p>
-        </w:tc>
-        <w:tc>
-          <w:tcPr>
-            <w:tcW w:w="0" w:type="auto"/>
-            <w:shd w:val="clear" w:color="auto" w:fill="auto"/>
-          </w:tcPr>
-          <w:p>
-            <w:pPr>
-              <w:jc w:val="center"/>
-            </w:pPr>
-          </w:p>
-        </w:tc>
-        <w:tc>
-          <w:tcPr>
-            <w:tcW w:w="0" w:type="auto"/>
-          </w:tcPr>
-          <w:p>
-            <w:pPr>
-              <w:jc w:val="center"/>
-            </w:pPr>
-          </w:p>
-        </w:tc>
-      </w:tr>
-      <w:tr>
-        <w:tc>
-          <w:tcPr>
-            <w:tcW w:w="0" w:type="auto"/>
-            <w:shd w:val="clear" w:color="auto" w:fill="auto"/>
-          </w:tcPr>
-          <w:p>
-            <w:pPr>
-              <w:jc w:val="center"/>
-            </w:pPr>
-          </w:p>
-        </w:tc>
-        <w:tc>
-          <w:tcPr>
-            <w:tcW w:w="0" w:type="auto"/>
-            <w:shd w:val="clear" w:color="auto" w:fill="auto"/>
-          </w:tcPr>
-          <w:p>
-            <w:pPr>
-              <w:ind w:left="25"/>
-            </w:pPr>
-          </w:p>
-        </w:tc>
-        <w:tc>
-          <w:tcPr>
-            <w:tcW w:w="0" w:type="auto"/>
-            <w:shd w:val="clear" w:color="auto" w:fill="auto"/>
-          </w:tcPr>
-          <w:p>
-            <w:pPr>
-              <w:jc w:val="center"/>
-            </w:pPr>
-          </w:p>
-        </w:tc>
-        <w:tc>
-          <w:tcPr>
-            <w:tcW w:w="0" w:type="auto"/>
-          </w:tcPr>
-          <w:p>
-            <w:pPr>
-              <w:jc w:val="center"/>
-            </w:pPr>
-          </w:p>
-        </w:tc>
-      </w:tr>
-    </w:tbl>
-    <w:p>
-      <w:pPr>
-        <w:pStyle w:val="Heading2"/>
-        <w:numPr>
-          <w:ilvl w:val="0"/>
-          <w:numId w:val="0"/>
-        </w:numPr>
-        <w:spacing w:before="120" w:after="120"/>
-        <w:rPr>
-          <w:rStyle w:val="Heading2Char"/>
-        </w:rPr>
-      </w:pPr>
-    </w:p>
-    <w:p>
-      <w:pPr>
-        <w:pStyle w:val="Heading2"/>
-        <w:numPr>
-          <w:ilvl w:val="0"/>
-          <w:numId w:val="0"/>
-        </w:numPr>
-        <w:spacing w:before="120" w:after="120"/>
-        <w:rPr>
-          <w:rStyle w:val="Heading2Char"/>
-        </w:rPr>
-      </w:pPr>
-      <w:bookmarkStart w:id="23" w:name="_Toc522714956"/>
-      <w:r>
-        <w:rPr>
-          <w:rStyle w:val="Heading2Char"/>
-        </w:rPr>
-        <w:t>Review</w:t>
-      </w:r>
-      <w:bookmarkEnd w:id="23"/>
-    </w:p>
-    <w:p>
-      <w:pPr>
-        <w:spacing w:after="120"/>
-        <w:outlineLvl w:val="1"/>
-        <w:rPr>
-          <w:rFonts w:ascii="Calibri" w:eastAsia="Times New Roman" w:hAnsi="Calibri"/>
-          <w:szCs w:val="24"/>
-        </w:rPr>
-      </w:pPr>
-      <w:bookmarkStart w:id="24" w:name="_Toc522714957"/>
-      <w:r>
-        <w:rPr>
-          <w:rFonts w:ascii="Calibri" w:eastAsia="Times New Roman" w:hAnsi="Calibri"/>
-          <w:szCs w:val="24"/>
-        </w:rPr>
-        <w:t xml:space="preserve">[Screenshots, </w:t>
-      </w:r>
-      <w:proofErr w:type="spellStart"/>
-      <w:r>
-        <w:rPr>
-          <w:rFonts w:ascii="Calibri" w:eastAsia="Times New Roman" w:hAnsi="Calibri"/>
-          <w:szCs w:val="24"/>
-        </w:rPr>
-        <w:t>etc</w:t>
-      </w:r>
-      <w:proofErr w:type="spellEnd"/>
-      <w:r>
-        <w:rPr>
-          <w:rFonts w:ascii="Calibri" w:eastAsia="Times New Roman" w:hAnsi="Calibri"/>
-          <w:szCs w:val="24"/>
-        </w:rPr>
-        <w:t xml:space="preserve"> go here. This is where you discuss the product, describing what was done this sprint (potentially shippable product increment) and what was planned for the sprint but was not done. </w:t>
-      </w:r>
-      <w:r>
-        <w:rPr>
-          <w:rFonts w:ascii="Calibri" w:eastAsia="Times New Roman" w:hAnsi="Calibri"/>
-          <w:szCs w:val="24"/>
-        </w:rPr>
-        <w:t>]</w:t>
-      </w:r>
-    </w:p>
-    <w:p>
-      <w:pPr>
-        <w:pStyle w:val="Heading2"/>
-        <w:numPr>
-          <w:ilvl w:val="0"/>
-          <w:numId w:val="0"/>
-        </w:numPr>
-      </w:pPr>
-      <w:r>
-        <w:t>Retrospective</w:t>
-      </w:r>
       <w:bookmarkEnd w:id="24"/>
     </w:p>
     <w:p>
@@ -6103,7 +6311,7 @@
     <w:p/>
     <w:p/>
     <w:sectPr>
-      <w:footerReference w:type="default" r:id="rId11"/>
+      <w:footerReference w:type="default" r:id="rId14"/>
       <w:pgSz w:w="12240" w:h="15840"/>
       <w:pgMar w:top="1440" w:right="1440" w:bottom="1440" w:left="1440" w:header="720" w:footer="720" w:gutter="0"/>
       <w:cols w:space="720"/>
@@ -10463,6 +10671,8 @@
   </w:style>
   <w:style w:type="character" w:default="1" w:styleId="DefaultParagraphFont">
     <w:name w:val="Default Paragraph Font"/>
+    <w:uiPriority w:val="1"/>
+    <w:semiHidden/>
     <w:unhideWhenUsed/>
   </w:style>
   <w:style w:type="table" w:default="1" w:styleId="TableNormal">
@@ -11197,7 +11407,7 @@
 </file>
 
 <file path=customXml/itemProps1.xml><?xml version="1.0" encoding="utf-8"?>
-<ds:datastoreItem xmlns:ds="http://schemas.openxmlformats.org/officeDocument/2006/customXml" ds:itemID="{7162F284-F53E-4E38-943D-2E67AC7D2407}">
+<ds:datastoreItem xmlns:ds="http://schemas.openxmlformats.org/officeDocument/2006/customXml" ds:itemID="{8DCFAB33-3D41-4A2A-869F-B4A7A81D82CF}">
   <ds:schemaRefs>
     <ds:schemaRef ds:uri="http://schemas.openxmlformats.org/officeDocument/2006/bibliography"/>
   </ds:schemaRefs>

</xml_diff>